<commit_message>
Update Testbench and Design; Passed: alu_tb, F_stage_tb, reg_file_tb, extender_tb, controller_tb, D_stage_tb
</commit_message>
<xml_diff>
--- a/92_report/Capstone-Project-1_Nguyen-Duy-Ngoc_2251036.docx
+++ b/92_report/Capstone-Project-1_Nguyen-Duy-Ngoc_2251036.docx
@@ -10008,6 +10008,7 @@
                 <w:noProof/>
                 <w:sz w:val="18"/>
                 <w:szCs w:val="18"/>
+                <w:lang w:val="vi-VN"/>
               </w:rPr>
             </w:pPr>
             <w:r>
@@ -10133,14 +10134,18 @@
               <w:jc w:val="center"/>
               <w:rPr>
                 <w:rFonts w:ascii="Times New Roman" w:hAnsi="Times New Roman" w:cs="Times New Roman"/>
-                <w:noProof/>
-                <w:sz w:val="18"/>
-                <w:szCs w:val="18"/>
-              </w:rPr>
-            </w:pPr>
-            <w:r>
-              <w:rPr>
-                <w:rFonts w:ascii="Times New Roman" w:hAnsi="Times New Roman" w:cs="Times New Roman"/>
+                <w:b/>
+                <w:bCs/>
+                <w:noProof/>
+                <w:sz w:val="18"/>
+                <w:szCs w:val="18"/>
+              </w:rPr>
+            </w:pPr>
+            <w:r>
+              <w:rPr>
+                <w:rFonts w:ascii="Times New Roman" w:hAnsi="Times New Roman" w:cs="Times New Roman"/>
+                <w:b/>
+                <w:bCs/>
                 <w:sz w:val="18"/>
                 <w:szCs w:val="18"/>
               </w:rPr>
@@ -10158,14 +10163,18 @@
               <w:jc w:val="center"/>
               <w:rPr>
                 <w:rFonts w:ascii="Times New Roman" w:hAnsi="Times New Roman" w:cs="Times New Roman"/>
-                <w:noProof/>
-                <w:sz w:val="18"/>
-                <w:szCs w:val="18"/>
-              </w:rPr>
-            </w:pPr>
-            <w:r>
-              <w:rPr>
-                <w:rFonts w:ascii="Times New Roman" w:hAnsi="Times New Roman" w:cs="Times New Roman"/>
+                <w:b/>
+                <w:bCs/>
+                <w:noProof/>
+                <w:sz w:val="18"/>
+                <w:szCs w:val="18"/>
+              </w:rPr>
+            </w:pPr>
+            <w:r>
+              <w:rPr>
+                <w:rFonts w:ascii="Times New Roman" w:hAnsi="Times New Roman" w:cs="Times New Roman"/>
+                <w:b/>
+                <w:bCs/>
                 <w:sz w:val="18"/>
                 <w:szCs w:val="18"/>
               </w:rPr>
@@ -10183,14 +10192,18 @@
               <w:jc w:val="center"/>
               <w:rPr>
                 <w:rFonts w:ascii="Times New Roman" w:hAnsi="Times New Roman" w:cs="Times New Roman"/>
-                <w:noProof/>
-                <w:sz w:val="18"/>
-                <w:szCs w:val="18"/>
-              </w:rPr>
-            </w:pPr>
-            <w:r>
-              <w:rPr>
-                <w:rFonts w:ascii="Times New Roman" w:hAnsi="Times New Roman" w:cs="Times New Roman"/>
+                <w:b/>
+                <w:bCs/>
+                <w:noProof/>
+                <w:sz w:val="18"/>
+                <w:szCs w:val="18"/>
+              </w:rPr>
+            </w:pPr>
+            <w:r>
+              <w:rPr>
+                <w:rFonts w:ascii="Times New Roman" w:hAnsi="Times New Roman" w:cs="Times New Roman"/>
+                <w:b/>
+                <w:bCs/>
                 <w:sz w:val="18"/>
                 <w:szCs w:val="18"/>
               </w:rPr>
@@ -10208,14 +10221,18 @@
               <w:jc w:val="center"/>
               <w:rPr>
                 <w:rFonts w:ascii="Times New Roman" w:hAnsi="Times New Roman" w:cs="Times New Roman"/>
-                <w:noProof/>
-                <w:sz w:val="18"/>
-                <w:szCs w:val="18"/>
-              </w:rPr>
-            </w:pPr>
-            <w:r>
-              <w:rPr>
-                <w:rFonts w:ascii="Times New Roman" w:hAnsi="Times New Roman" w:cs="Times New Roman"/>
+                <w:b/>
+                <w:bCs/>
+                <w:noProof/>
+                <w:sz w:val="18"/>
+                <w:szCs w:val="18"/>
+              </w:rPr>
+            </w:pPr>
+            <w:r>
+              <w:rPr>
+                <w:rFonts w:ascii="Times New Roman" w:hAnsi="Times New Roman" w:cs="Times New Roman"/>
+                <w:b/>
+                <w:bCs/>
                 <w:sz w:val="18"/>
                 <w:szCs w:val="18"/>
               </w:rPr>
@@ -10233,14 +10250,18 @@
               <w:jc w:val="center"/>
               <w:rPr>
                 <w:rFonts w:ascii="Times New Roman" w:hAnsi="Times New Roman" w:cs="Times New Roman"/>
-                <w:noProof/>
-                <w:sz w:val="18"/>
-                <w:szCs w:val="18"/>
-              </w:rPr>
-            </w:pPr>
-            <w:r>
-              <w:rPr>
-                <w:rFonts w:ascii="Times New Roman" w:hAnsi="Times New Roman" w:cs="Times New Roman"/>
+                <w:b/>
+                <w:bCs/>
+                <w:noProof/>
+                <w:sz w:val="18"/>
+                <w:szCs w:val="18"/>
+              </w:rPr>
+            </w:pPr>
+            <w:r>
+              <w:rPr>
+                <w:rFonts w:ascii="Times New Roman" w:hAnsi="Times New Roman" w:cs="Times New Roman"/>
+                <w:b/>
+                <w:bCs/>
                 <w:sz w:val="18"/>
                 <w:szCs w:val="18"/>
               </w:rPr>
@@ -10258,14 +10279,18 @@
               <w:jc w:val="center"/>
               <w:rPr>
                 <w:rFonts w:ascii="Times New Roman" w:hAnsi="Times New Roman" w:cs="Times New Roman"/>
-                <w:noProof/>
-                <w:sz w:val="18"/>
-                <w:szCs w:val="18"/>
-              </w:rPr>
-            </w:pPr>
-            <w:r>
-              <w:rPr>
-                <w:rFonts w:ascii="Times New Roman" w:hAnsi="Times New Roman" w:cs="Times New Roman"/>
+                <w:b/>
+                <w:bCs/>
+                <w:noProof/>
+                <w:sz w:val="18"/>
+                <w:szCs w:val="18"/>
+              </w:rPr>
+            </w:pPr>
+            <w:r>
+              <w:rPr>
+                <w:rFonts w:ascii="Times New Roman" w:hAnsi="Times New Roman" w:cs="Times New Roman"/>
+                <w:b/>
+                <w:bCs/>
                 <w:sz w:val="18"/>
                 <w:szCs w:val="18"/>
               </w:rPr>
@@ -10283,14 +10308,18 @@
               <w:jc w:val="center"/>
               <w:rPr>
                 <w:rFonts w:ascii="Times New Roman" w:hAnsi="Times New Roman" w:cs="Times New Roman"/>
-                <w:noProof/>
-                <w:sz w:val="18"/>
-                <w:szCs w:val="18"/>
-              </w:rPr>
-            </w:pPr>
-            <w:r>
-              <w:rPr>
-                <w:rFonts w:ascii="Times New Roman" w:hAnsi="Times New Roman" w:cs="Times New Roman"/>
+                <w:b/>
+                <w:bCs/>
+                <w:noProof/>
+                <w:sz w:val="18"/>
+                <w:szCs w:val="18"/>
+              </w:rPr>
+            </w:pPr>
+            <w:r>
+              <w:rPr>
+                <w:rFonts w:ascii="Times New Roman" w:hAnsi="Times New Roman" w:cs="Times New Roman"/>
+                <w:b/>
+                <w:bCs/>
                 <w:sz w:val="18"/>
                 <w:szCs w:val="18"/>
               </w:rPr>
@@ -10308,14 +10337,18 @@
               <w:jc w:val="center"/>
               <w:rPr>
                 <w:rFonts w:ascii="Times New Roman" w:hAnsi="Times New Roman" w:cs="Times New Roman"/>
-                <w:noProof/>
-                <w:sz w:val="18"/>
-                <w:szCs w:val="18"/>
-              </w:rPr>
-            </w:pPr>
-            <w:r>
-              <w:rPr>
-                <w:rFonts w:ascii="Times New Roman" w:hAnsi="Times New Roman" w:cs="Times New Roman"/>
+                <w:b/>
+                <w:bCs/>
+                <w:noProof/>
+                <w:sz w:val="18"/>
+                <w:szCs w:val="18"/>
+              </w:rPr>
+            </w:pPr>
+            <w:r>
+              <w:rPr>
+                <w:rFonts w:ascii="Times New Roman" w:hAnsi="Times New Roman" w:cs="Times New Roman"/>
+                <w:b/>
+                <w:bCs/>
                 <w:sz w:val="18"/>
                 <w:szCs w:val="18"/>
               </w:rPr>
@@ -10333,14 +10366,18 @@
               <w:jc w:val="center"/>
               <w:rPr>
                 <w:rFonts w:ascii="Times New Roman" w:hAnsi="Times New Roman" w:cs="Times New Roman"/>
-                <w:noProof/>
-                <w:sz w:val="18"/>
-                <w:szCs w:val="18"/>
-              </w:rPr>
-            </w:pPr>
-            <w:r>
-              <w:rPr>
-                <w:rFonts w:ascii="Times New Roman" w:hAnsi="Times New Roman" w:cs="Times New Roman"/>
+                <w:b/>
+                <w:bCs/>
+                <w:noProof/>
+                <w:sz w:val="18"/>
+                <w:szCs w:val="18"/>
+              </w:rPr>
+            </w:pPr>
+            <w:r>
+              <w:rPr>
+                <w:rFonts w:ascii="Times New Roman" w:hAnsi="Times New Roman" w:cs="Times New Roman"/>
+                <w:b/>
+                <w:bCs/>
                 <w:sz w:val="18"/>
                 <w:szCs w:val="18"/>
               </w:rPr>
@@ -10359,13 +10396,17 @@
               <w:jc w:val="center"/>
               <w:rPr>
                 <w:rFonts w:ascii="Times New Roman" w:hAnsi="Times New Roman" w:cs="Times New Roman"/>
-                <w:sz w:val="18"/>
-                <w:szCs w:val="18"/>
-              </w:rPr>
-            </w:pPr>
-            <w:r>
-              <w:rPr>
-                <w:rFonts w:ascii="Times New Roman" w:hAnsi="Times New Roman" w:cs="Times New Roman"/>
+                <w:b/>
+                <w:bCs/>
+                <w:sz w:val="18"/>
+                <w:szCs w:val="18"/>
+              </w:rPr>
+            </w:pPr>
+            <w:r>
+              <w:rPr>
+                <w:rFonts w:ascii="Times New Roman" w:hAnsi="Times New Roman" w:cs="Times New Roman"/>
+                <w:b/>
+                <w:bCs/>
                 <w:noProof/>
                 <w:sz w:val="18"/>
                 <w:szCs w:val="18"/>
@@ -14838,15 +14879,7 @@
                 <w:sz w:val="22"/>
                 <w:szCs w:val="22"/>
               </w:rPr>
-              <w:t>~</w:t>
-            </w:r>
-            <w:r>
-              <w:rPr>
-                <w:rFonts w:ascii="Times New Roman" w:hAnsi="Times New Roman" w:cs="Times New Roman"/>
-                <w:sz w:val="22"/>
-                <w:szCs w:val="22"/>
-              </w:rPr>
-              <w:t>ALUResult</w:t>
+              <w:t>~ALUResult</w:t>
             </w:r>
             <w:r>
               <w:rPr>
@@ -15223,47 +15256,7 @@
           <w:sz w:val="26"/>
           <w:szCs w:val="26"/>
         </w:rPr>
-        <w:t xml:space="preserve">Table </w:t>
-      </w:r>
-      <w:r>
-        <w:rPr>
-          <w:rFonts w:ascii="Times New Roman" w:hAnsi="Times New Roman" w:cs="Times New Roman"/>
-          <w:b/>
-          <w:bCs/>
-          <w:sz w:val="26"/>
-          <w:szCs w:val="26"/>
-        </w:rPr>
-        <w:t>6</w:t>
-      </w:r>
-      <w:r>
-        <w:rPr>
-          <w:rFonts w:ascii="Times New Roman" w:hAnsi="Times New Roman" w:cs="Times New Roman"/>
-          <w:b/>
-          <w:bCs/>
-          <w:sz w:val="26"/>
-          <w:szCs w:val="26"/>
-        </w:rPr>
-        <w:t xml:space="preserve">. </w:t>
-      </w:r>
-      <w:r>
-        <w:rPr>
-          <w:rFonts w:ascii="Times New Roman" w:hAnsi="Times New Roman" w:cs="Times New Roman"/>
-          <w:b/>
-          <w:bCs/>
-          <w:sz w:val="26"/>
-          <w:szCs w:val="26"/>
-        </w:rPr>
-        <w:t>System</w:t>
-      </w:r>
-      <w:r>
-        <w:rPr>
-          <w:rFonts w:ascii="Times New Roman" w:hAnsi="Times New Roman" w:cs="Times New Roman"/>
-          <w:b/>
-          <w:bCs/>
-          <w:sz w:val="26"/>
-          <w:szCs w:val="26"/>
-        </w:rPr>
-        <w:t xml:space="preserve"> Decoder Truth Table</w:t>
+        <w:t>Table 6. System Decoder Truth Table</w:t>
       </w:r>
     </w:p>
     <w:tbl>
@@ -16312,6 +16305,7 @@
   <w:style w:type="character" w:default="1" w:styleId="DefaultParagraphFont">
     <w:name w:val="Default Paragraph Font"/>
     <w:uiPriority w:val="1"/>
+    <w:semiHidden/>
     <w:unhideWhenUsed/>
   </w:style>
   <w:style w:type="table" w:default="1" w:styleId="TableNormal">

</xml_diff>